<commit_message>
Finished voter registration list
</commit_message>
<xml_diff>
--- a/resources/templates/Voter-registration.docx
+++ b/resources/templates/Voter-registration.docx
@@ -11,11 +11,7 @@
       </w:pPr>
       <w:r>
         <w:rPr/>
-        <w:t>Vēlētāju reģistācija</w:t>
-      </w:r>
-      <w:r>
-        <w:rPr/>
-        <w:t>s lapa</w:t>
+        <w:t>Vēlētāju reģistācijas lapa</w:t>
       </w:r>
     </w:p>
     <w:p>
@@ -40,23 +36,23 @@
         </w:tblBorders>
         <w:tblCellMar>
           <w:top w:w="55" w:type="dxa"/>
-          <w:left w:w="54" w:type="dxa"/>
+          <w:left w:w="52" w:type="dxa"/>
           <w:bottom w:w="55" w:type="dxa"/>
           <w:right w:w="55" w:type="dxa"/>
         </w:tblCellMar>
       </w:tblPr>
       <w:tblGrid>
-        <w:gridCol w:w="720"/>
+        <w:gridCol w:w="718"/>
         <w:gridCol w:w="3105"/>
         <w:gridCol w:w="2445"/>
         <w:gridCol w:w="1440"/>
-        <w:gridCol w:w="1935"/>
+        <w:gridCol w:w="1937"/>
       </w:tblGrid>
       <w:tr>
         <w:trPr/>
         <w:tc>
           <w:tcPr>
-            <w:tcW w:w="720" w:type="dxa"/>
+            <w:tcW w:w="718" w:type="dxa"/>
             <w:tcBorders>
               <w:top w:val="single" w:sz="2" w:space="0" w:color="000000"/>
               <w:left w:val="single" w:sz="2" w:space="0" w:color="000000"/>
@@ -144,7 +140,7 @@
         </w:tc>
         <w:tc>
           <w:tcPr>
-            <w:tcW w:w="1935" w:type="dxa"/>
+            <w:tcW w:w="1937" w:type="dxa"/>
             <w:tcBorders>
               <w:top w:val="single" w:sz="2" w:space="0" w:color="000000"/>
               <w:left w:val="single" w:sz="2" w:space="0" w:color="000000"/>
@@ -171,27 +167,52 @@
         <w:trPr/>
         <w:tc>
           <w:tcPr>
-            <w:tcW w:w="720" w:type="dxa"/>
-            <w:tcBorders>
-              <w:left w:val="single" w:sz="2" w:space="0" w:color="000000"/>
-              <w:bottom w:val="single" w:sz="2" w:space="0" w:color="000000"/>
-              <w:insideH w:val="single" w:sz="2" w:space="0" w:color="000000"/>
-            </w:tcBorders>
-            <w:shd w:fill="auto" w:val="clear"/>
-          </w:tcPr>
-          <w:p>
-            <w:pPr>
-              <w:pStyle w:val="TableContents"/>
-              <w:rPr/>
-            </w:pPr>
-            <w:r>
-              <w:rPr/>
-              <w:t>${vn</w:t>
-            </w:r>
-            <w:r>
-              <w:rPr/>
-              <w:t>o</w:t>
-            </w:r>
+            <w:tcW w:w="718" w:type="dxa"/>
+            <w:tcBorders>
+              <w:top w:val="single" w:sz="2" w:space="0" w:color="000000"/>
+              <w:left w:val="single" w:sz="2" w:space="0" w:color="000000"/>
+              <w:bottom w:val="single" w:sz="2" w:space="0" w:color="000000"/>
+              <w:insideH w:val="single" w:sz="2" w:space="0" w:color="000000"/>
+            </w:tcBorders>
+            <w:shd w:fill="auto" w:val="clear"/>
+          </w:tcPr>
+          <w:p>
+            <w:pPr>
+              <w:pStyle w:val="TableContents"/>
+              <w:rPr/>
+            </w:pPr>
+            <w:r>
+              <w:rPr/>
+              <w:t>${vno}</w:t>
+            </w:r>
+          </w:p>
+        </w:tc>
+        <w:tc>
+          <w:tcPr>
+            <w:tcW w:w="3105" w:type="dxa"/>
+            <w:tcBorders>
+              <w:top w:val="single" w:sz="2" w:space="0" w:color="000000"/>
+              <w:left w:val="single" w:sz="2" w:space="0" w:color="000000"/>
+              <w:bottom w:val="single" w:sz="2" w:space="0" w:color="000000"/>
+              <w:insideH w:val="single" w:sz="2" w:space="0" w:color="000000"/>
+            </w:tcBorders>
+            <w:shd w:fill="auto" w:val="clear"/>
+          </w:tcPr>
+          <w:p>
+            <w:pPr>
+              <w:pStyle w:val="TableContents"/>
+              <w:rPr/>
+            </w:pPr>
+            <w:r>
+              <w:rPr/>
+              <w:t>${</w:t>
+            </w:r>
+            <w:bookmarkStart w:id="0" w:name="__DdeLink__49_1644688455"/>
+            <w:r>
+              <w:rPr/>
+              <w:t>voter_name</w:t>
+            </w:r>
+            <w:bookmarkEnd w:id="0"/>
             <w:r>
               <w:rPr/>
               <w:t>}</w:t>
@@ -200,29 +221,9 @@
         </w:tc>
         <w:tc>
           <w:tcPr>
-            <w:tcW w:w="3105" w:type="dxa"/>
-            <w:tcBorders>
-              <w:left w:val="single" w:sz="2" w:space="0" w:color="000000"/>
-              <w:bottom w:val="single" w:sz="2" w:space="0" w:color="000000"/>
-              <w:insideH w:val="single" w:sz="2" w:space="0" w:color="000000"/>
-            </w:tcBorders>
-            <w:shd w:fill="auto" w:val="clear"/>
-          </w:tcPr>
-          <w:p>
-            <w:pPr>
-              <w:pStyle w:val="TableContents"/>
-              <w:rPr/>
-            </w:pPr>
-            <w:r>
-              <w:rPr/>
-              <w:t>${voter_name}</w:t>
-            </w:r>
-          </w:p>
-        </w:tc>
-        <w:tc>
-          <w:tcPr>
             <w:tcW w:w="2445" w:type="dxa"/>
             <w:tcBorders>
+              <w:top w:val="single" w:sz="2" w:space="0" w:color="000000"/>
               <w:left w:val="single" w:sz="2" w:space="0" w:color="000000"/>
               <w:bottom w:val="single" w:sz="2" w:space="0" w:color="000000"/>
               <w:insideH w:val="single" w:sz="2" w:space="0" w:color="000000"/>
@@ -244,6 +245,7 @@
           <w:tcPr>
             <w:tcW w:w="1440" w:type="dxa"/>
             <w:tcBorders>
+              <w:top w:val="single" w:sz="2" w:space="0" w:color="000000"/>
               <w:left w:val="single" w:sz="2" w:space="0" w:color="000000"/>
               <w:bottom w:val="single" w:sz="2" w:space="0" w:color="000000"/>
               <w:insideH w:val="single" w:sz="2" w:space="0" w:color="000000"/>
@@ -263,8 +265,9 @@
         </w:tc>
         <w:tc>
           <w:tcPr>
-            <w:tcW w:w="1935" w:type="dxa"/>
-            <w:tcBorders>
+            <w:tcW w:w="1937" w:type="dxa"/>
+            <w:tcBorders>
+              <w:top w:val="single" w:sz="2" w:space="0" w:color="000000"/>
               <w:left w:val="single" w:sz="2" w:space="0" w:color="000000"/>
               <w:bottom w:val="single" w:sz="2" w:space="0" w:color="000000"/>
               <w:right w:val="single" w:sz="2" w:space="0" w:color="000000"/>
@@ -303,6 +306,7 @@
       <w:pgNumType w:fmt="decimal"/>
       <w:formProt w:val="false"/>
       <w:textDirection w:val="lrTb"/>
+      <w:docGrid w:type="default" w:linePitch="100" w:charSpace="0"/>
     </w:sectPr>
   </w:body>
 </w:document>
@@ -338,11 +342,7 @@
     </w:r>
     <w:r>
       <w:rPr/>
-      <w:t xml:space="preserve">. </w:t>
-    </w:r>
-    <w:r>
-      <w:rPr/>
-      <w:t xml:space="preserve">lapa no </w:t>
+      <w:t xml:space="preserve">. lapa no </w:t>
     </w:r>
     <w:r>
       <w:rPr/>
@@ -378,7 +378,7 @@
     </w:pPr>
     <w:r>
       <w:rPr/>
-      <w:t xml:space="preserve">LU ${faculty} Studentu pašpārvaldes 2019. gada vēlēšanas. </w:t>
+      <w:t xml:space="preserve">LU ${faculty_name} Studentu pašpārvaldes ${year} gada vēlēšanas. </w:t>
     </w:r>
   </w:p>
 </w:hdr>
@@ -391,15 +391,13 @@
       <w:rPr>
         <w:rFonts w:ascii="Liberation Serif" w:hAnsi="Liberation Serif" w:eastAsia="Noto Sans CJK SC" w:cs="Lohit Devanagari"/>
         <w:kern w:val="2"/>
-        <w:sz w:val="24"/>
+        <w:sz w:val="20"/>
         <w:szCs w:val="24"/>
         <w:lang w:val="en-US" w:eastAsia="zh-CN" w:bidi="hi-IN"/>
       </w:rPr>
     </w:rPrDefault>
     <w:pPrDefault>
-      <w:pPr>
-        <w:widowControl/>
-      </w:pPr>
+      <w:pPr/>
     </w:pPrDefault>
   </w:docDefaults>
   <w:style w:type="paragraph" w:styleId="Normal">
@@ -407,6 +405,8 @@
     <w:qFormat/>
     <w:pPr>
       <w:widowControl/>
+      <w:bidi w:val="0"/>
+      <w:jc w:val="left"/>
     </w:pPr>
     <w:rPr>
       <w:rFonts w:ascii="Liberation Serif" w:hAnsi="Liberation Serif" w:eastAsia="Noto Sans CJK SC" w:cs="Lohit Devanagari"/>
@@ -512,7 +512,6 @@
   <w:style w:type="paragraph" w:styleId="Title">
     <w:name w:val="Title"/>
     <w:basedOn w:val="Heading"/>
-    <w:next w:val="TextBody"/>
     <w:qFormat/>
     <w:pPr>
       <w:jc w:val="center"/>

</xml_diff>